<commit_message>
change the 34th to 35th ICAST, add committee list
</commit_message>
<xml_diff>
--- a/R1/assets/doc/ICAST2026_abstract_template.docx
+++ b/R1/assets/doc/ICAST2026_abstract_template.docx
@@ -583,7 +583,7 @@
         <w:rFonts w:ascii="Times New Roman" w:hAnsi="Times New Roman" w:cs="Times New Roman" w:hint="eastAsia"/>
         <w:lang w:eastAsia="zh-CN"/>
       </w:rPr>
-      <w:t>4</w:t>
+      <w:t>5</w:t>
     </w:r>
     <w:r>
       <w:rPr>
@@ -611,15 +611,48 @@
       <w:pStyle w:val="a3"/>
       <w:jc w:val="center"/>
       <w:rPr>
+        <w:rFonts w:ascii="Times New Roman" w:hAnsi="Times New Roman" w:cs="Times New Roman"/>
+        <w:lang w:eastAsia="zh-CN"/>
+      </w:rPr>
+    </w:pPr>
+    <w:r>
+      <w:rPr>
         <w:rFonts w:ascii="Times New Roman" w:hAnsi="Times New Roman" w:cs="Times New Roman" w:hint="eastAsia"/>
         <w:lang w:eastAsia="zh-CN"/>
       </w:rPr>
-    </w:pPr>
+      <w:t>June</w:t>
+    </w:r>
     <w:r>
       <w:rPr>
         <w:rFonts w:ascii="Times New Roman" w:hAnsi="Times New Roman" w:cs="Times New Roman"/>
       </w:rPr>
-      <w:t>May 20-22, 202</w:t>
+      <w:t xml:space="preserve"> </w:t>
+    </w:r>
+    <w:r>
+      <w:rPr>
+        <w:rFonts w:ascii="Times New Roman" w:hAnsi="Times New Roman" w:cs="Times New Roman" w:hint="eastAsia"/>
+        <w:lang w:eastAsia="zh-CN"/>
+      </w:rPr>
+      <w:t>01</w:t>
+    </w:r>
+    <w:r>
+      <w:rPr>
+        <w:rFonts w:ascii="Times New Roman" w:hAnsi="Times New Roman" w:cs="Times New Roman"/>
+      </w:rPr>
+      <w:t>-</w:t>
+    </w:r>
+    <w:r>
+      <w:rPr>
+        <w:rFonts w:ascii="Times New Roman" w:hAnsi="Times New Roman" w:cs="Times New Roman" w:hint="eastAsia"/>
+        <w:lang w:eastAsia="zh-CN"/>
+      </w:rPr>
+      <w:t>03</w:t>
+    </w:r>
+    <w:r>
+      <w:rPr>
+        <w:rFonts w:ascii="Times New Roman" w:hAnsi="Times New Roman" w:cs="Times New Roman"/>
+      </w:rPr>
+      <w:t>, 202</w:t>
     </w:r>
     <w:r>
       <w:rPr>

</xml_diff>